<commit_message>
True longitudinal skeleton for missing data.
</commit_message>
<xml_diff>
--- a/_site/misc/dishop-cv-brief.docx
+++ b/_site/misc/dishop-cv-brief.docx
@@ -634,7 +634,19 @@
         <w:rPr>
           <w:rFonts w:ascii="Times New Roman" w:hAnsi="Times New Roman" w:cs="Times New Roman"/>
         </w:rPr>
-        <w:t>A noisy theory of asking for help that explains why many are underwhelmed with the help they receive</w:t>
+        <w:t xml:space="preserve">A noisy theory of asking for help that explains why many </w:t>
+      </w:r>
+      <w:r>
+        <w:rPr>
+          <w:rFonts w:ascii="Times New Roman" w:hAnsi="Times New Roman" w:cs="Times New Roman"/>
+        </w:rPr>
+        <w:t>feel</w:t>
+      </w:r>
+      <w:r>
+        <w:rPr>
+          <w:rFonts w:ascii="Times New Roman" w:hAnsi="Times New Roman" w:cs="Times New Roman"/>
+        </w:rPr>
+        <w:t xml:space="preserve"> underwhelmed with the help they receive</w:t>
       </w:r>
       <w:r>
         <w:rPr>

</xml_diff>

<commit_message>
psychological rather than psychology
</commit_message>
<xml_diff>
--- a/_site/misc/dishop-cv-brief.docx
+++ b/_site/misc/dishop-cv-brief.docx
@@ -31,7 +31,19 @@
         <w:rPr>
           <w:rFonts w:ascii="Times New Roman" w:hAnsi="Times New Roman" w:cs="Times New Roman"/>
         </w:rPr>
-        <w:t>Department of Psychology Sciences</w:t>
+        <w:t>Department of Psycholo</w:t>
+      </w:r>
+      <w:r>
+        <w:rPr>
+          <w:rFonts w:ascii="Times New Roman" w:hAnsi="Times New Roman" w:cs="Times New Roman"/>
+        </w:rPr>
+        <w:t>gical</w:t>
+      </w:r>
+      <w:r>
+        <w:rPr>
+          <w:rFonts w:ascii="Times New Roman" w:hAnsi="Times New Roman" w:cs="Times New Roman"/>
+        </w:rPr>
+        <w:t xml:space="preserve"> Sciences</w:t>
       </w:r>
     </w:p>
     <w:p>
@@ -777,21 +789,7 @@
             <w:rStyle w:val="Hyperlink"/>
             <w:rFonts w:ascii="Times New Roman" w:hAnsi="Times New Roman" w:cs="Times New Roman"/>
           </w:rPr>
-          <w:t xml:space="preserve"> google scholar</w:t>
-        </w:r>
-        <w:r>
-          <w:rPr>
-            <w:rStyle w:val="Hyperlink"/>
-            <w:rFonts w:ascii="Times New Roman" w:hAnsi="Times New Roman" w:cs="Times New Roman"/>
-          </w:rPr>
-          <w:t xml:space="preserve"> </w:t>
-        </w:r>
-        <w:r>
-          <w:rPr>
-            <w:rStyle w:val="Hyperlink"/>
-            <w:rFonts w:ascii="Times New Roman" w:hAnsi="Times New Roman" w:cs="Times New Roman"/>
-          </w:rPr>
-          <w:t>publication list.</w:t>
+          <w:t xml:space="preserve"> google scholar publication list.</w:t>
         </w:r>
       </w:hyperlink>
     </w:p>

</xml_diff>